<commit_message>
Changed wrong naming in document
</commit_message>
<xml_diff>
--- a/Documenten/Documentatie/CCSB_TO_v1.3.docx
+++ b/Documenten/Documentatie/CCSB_TO_v1.3.docx
@@ -5,36 +5,56 @@
     <w:p>
       <w:pPr>
         <w:pStyle w:val="Titel"/>
-      </w:pPr>
-      <w:proofErr w:type="spellStart"/>
-      <w:r>
-        <w:t>Technisch</w:t>
-      </w:r>
-      <w:proofErr w:type="spellEnd"/>
-      <w:r>
-        <w:t xml:space="preserve"> </w:t>
-      </w:r>
-      <w:proofErr w:type="spellStart"/>
-      <w:r>
-        <w:t>Ontwerp</w:t>
-      </w:r>
-      <w:proofErr w:type="spellEnd"/>
-    </w:p>
-    <w:p/>
-    <w:p/>
+        <w:rPr>
+          <w:lang w:val="nl-NL"/>
+        </w:rPr>
+      </w:pPr>
+      <w:r>
+        <w:rPr>
+          <w:lang w:val="nl-NL"/>
+        </w:rPr>
+        <w:t>Technisch Ontwerp</w:t>
+      </w:r>
+    </w:p>
+    <w:p>
+      <w:pPr>
+        <w:rPr>
+          <w:lang w:val="nl-NL"/>
+        </w:rPr>
+      </w:pPr>
+    </w:p>
+    <w:p>
+      <w:pPr>
+        <w:rPr>
+          <w:lang w:val="nl-NL"/>
+        </w:rPr>
+      </w:pPr>
+    </w:p>
     <w:p>
       <w:pPr>
         <w:pStyle w:val="Ondertitel"/>
-      </w:pPr>
-      <w:r>
+        <w:rPr>
+          <w:lang w:val="nl-NL"/>
+        </w:rPr>
+      </w:pPr>
+      <w:r>
+        <w:rPr>
+          <w:lang w:val="nl-NL"/>
+        </w:rPr>
         <w:t>Project: CCSB</w:t>
       </w:r>
     </w:p>
     <w:p>
       <w:pPr>
         <w:pStyle w:val="Ondertitel"/>
-      </w:pPr>
-      <w:r>
+        <w:rPr>
+          <w:lang w:val="nl-NL"/>
+        </w:rPr>
+      </w:pPr>
+      <w:r>
+        <w:rPr>
+          <w:lang w:val="nl-NL"/>
+        </w:rPr>
         <w:t>Datum: 13-9-2021</w:t>
       </w:r>
     </w:p>
@@ -1332,7 +1352,16 @@
           </w:tcPr>
           <w:p>
             <w:r>
-              <w:t>Bezig met use cases</w:t>
+              <w:t xml:space="preserve">Bezig met </w:t>
+            </w:r>
+            <w:r>
+              <w:t>a</w:t>
+            </w:r>
+            <w:r>
+              <w:t>ctiviteitend</w:t>
+            </w:r>
+            <w:r>
+              <w:t>iagram</w:t>
             </w:r>
           </w:p>
         </w:tc>
@@ -1404,7 +1433,13 @@
           </w:tcPr>
           <w:p>
             <w:r>
-              <w:t>Use cases afgemaakt</w:t>
+              <w:t>Activiteitend</w:t>
+            </w:r>
+            <w:r>
+              <w:t>iagram</w:t>
+            </w:r>
+            <w:r>
+              <w:t xml:space="preserve"> afgemaakt</w:t>
             </w:r>
           </w:p>
         </w:tc>
@@ -1828,50 +1863,66 @@
       <w:pPr>
         <w:rPr>
           <w:rFonts w:asciiTheme="majorHAnsi" w:hAnsiTheme="majorHAnsi" w:cstheme="majorHAnsi"/>
+          <w:lang w:val="nl-NL"/>
         </w:rPr>
       </w:pPr>
       <w:r>
         <w:rPr>
           <w:rFonts w:asciiTheme="majorHAnsi" w:hAnsiTheme="majorHAnsi" w:cstheme="majorHAnsi"/>
-        </w:rPr>
-        <w:t xml:space="preserve">Voor CCSB moeten wij een website bouwen waar klanten zich kunnen aanmelden om hun camper of caravan te kunnen stallen. Tijdens het gesprek gaf de heer Van Der Stal duidelijk aan wat zijn eisen en wensen voor de website zijn. </w:t>
-      </w:r>
-      <w:r>
+          <w:lang w:val="nl-NL"/>
+        </w:rPr>
+        <w:t xml:space="preserve">Voor CCSB moeten wij een website bouwen waar klanten zich kunnen aanmelden om hun camper of caravan te kunnen stallen. Tijdens het gesprek gaf de heer Van Der Stal duidelijk aan wat zijn eisen en wensen voor de website zijn. In dit document word de technische kant van de website behandeld. </w:t>
+      </w:r>
+    </w:p>
+    <w:p>
+      <w:pPr>
         <w:rPr>
           <w:rFonts w:asciiTheme="majorHAnsi" w:hAnsiTheme="majorHAnsi" w:cstheme="majorHAnsi"/>
-        </w:rPr>
-        <w:t xml:space="preserve">In dit document word de technische kant van de website behandeld. </w:t>
-      </w:r>
+          <w:lang w:val="nl-NL"/>
+        </w:rPr>
+      </w:pPr>
     </w:p>
     <w:p>
       <w:pPr>
         <w:rPr>
           <w:rFonts w:asciiTheme="majorHAnsi" w:hAnsiTheme="majorHAnsi" w:cstheme="majorHAnsi"/>
-        </w:rPr>
-      </w:pPr>
-    </w:p>
-    <w:p>
-      <w:pPr>
+          <w:lang w:val="nl-NL"/>
+        </w:rPr>
+      </w:pPr>
+      <w:r>
         <w:rPr>
           <w:rFonts w:asciiTheme="majorHAnsi" w:hAnsiTheme="majorHAnsi" w:cstheme="majorHAnsi"/>
           <w:lang w:val="nl-NL"/>
         </w:rPr>
-      </w:pPr>
+        <w:t xml:space="preserve">CCSB is een nevenfunctie voor de heer Carlo van der Stal. Hij heeft het bedrijf van zijn vader overgenomen en van de stallen een stalling gemaakt voor het stallen van campers en caravans. Omdat het een nevenfunctie is </w:t>
+      </w:r>
+      <w:proofErr w:type="spellStart"/>
       <w:r>
         <w:rPr>
           <w:rFonts w:asciiTheme="majorHAnsi" w:hAnsiTheme="majorHAnsi" w:cstheme="majorHAnsi"/>
-        </w:rPr>
-        <w:t>CCSB is een nevenfunctie voor de heer Carlo van der Stal. Hij heeft het bedrijf van zijn vader overgenomen en van de stallen een stalling gemaakt voor het stallen van campers en caravans. Omdat het een nevenfunctie is is Carlo niet altijd ber</w:t>
-      </w:r>
+          <w:lang w:val="nl-NL"/>
+        </w:rPr>
+        <w:t>is</w:t>
+      </w:r>
+      <w:proofErr w:type="spellEnd"/>
       <w:r>
         <w:rPr>
           <w:rFonts w:asciiTheme="majorHAnsi" w:hAnsiTheme="majorHAnsi" w:cstheme="majorHAnsi"/>
+          <w:lang w:val="nl-NL"/>
+        </w:rPr>
+        <w:t xml:space="preserve"> Carlo niet altijd ber</w:t>
+      </w:r>
+      <w:r>
+        <w:rPr>
+          <w:rFonts w:asciiTheme="majorHAnsi" w:hAnsiTheme="majorHAnsi" w:cstheme="majorHAnsi"/>
+          <w:lang w:val="nl-NL"/>
         </w:rPr>
         <w:t>ei</w:t>
       </w:r>
       <w:r>
         <w:rPr>
           <w:rFonts w:asciiTheme="majorHAnsi" w:hAnsiTheme="majorHAnsi" w:cstheme="majorHAnsi"/>
+          <w:lang w:val="nl-NL"/>
         </w:rPr>
         <w:t xml:space="preserve">kbaar. </w:t>
       </w:r>
@@ -1952,42 +2003,124 @@
       </w:pPr>
     </w:p>
     <w:p>
-      <w:r>
-        <w:t xml:space="preserve">In </w:t>
+      <w:pPr>
+        <w:rPr>
+          <w:lang w:val="nl-NL"/>
+        </w:rPr>
+      </w:pPr>
+      <w:r>
+        <w:rPr>
+          <w:lang w:val="nl-NL"/>
+        </w:rPr>
+        <w:t xml:space="preserve">In dit document word het technisch ontwerp voor de website van CCSB behandeld. Op de website kunnen klanten afspraken plannen en annuleren op een agenda. Beheerders kunnen afspraken toevoegen, annuleren, dagen blokkeren en klantengegevens invoeren. </w:t>
+      </w:r>
+    </w:p>
+    <w:p>
+      <w:pPr>
+        <w:rPr>
+          <w:lang w:val="nl-NL"/>
+        </w:rPr>
+      </w:pPr>
+    </w:p>
+    <w:p>
+      <w:pPr>
+        <w:rPr>
+          <w:lang w:val="nl-NL"/>
+        </w:rPr>
+      </w:pPr>
+      <w:r>
+        <w:rPr>
+          <w:lang w:val="nl-NL"/>
+        </w:rPr>
+        <w:t xml:space="preserve">De website gaat gerealiseerd worden in ASP.NET </w:t>
       </w:r>
       <w:proofErr w:type="spellStart"/>
       <w:r>
-        <w:t>dit</w:t>
+        <w:rPr>
+          <w:lang w:val="nl-NL"/>
+        </w:rPr>
+        <w:t>Core</w:t>
       </w:r>
       <w:proofErr w:type="spellEnd"/>
       <w:r>
-        <w:t xml:space="preserve"> document word het technisch ontwerp voor de website van CCSB behandeld. Op de website kunnen klanten afspraken plannen en annuleren op een agenda. Beheerders kunnen afspraken toevoegen, annuleren, dagen blokkeren en klantengegevens invoeren. </w:t>
-      </w:r>
-    </w:p>
-    <w:p/>
-    <w:p>
-      <w:r>
-        <w:t>De website gaat gerealiseerd worden in ASP.NET Core</w:t>
-      </w:r>
-      <w:r>
-        <w:t xml:space="preserve">. Met als programmeertaal C#. Voor het beheer van de Code gaat GitHub gebruikt worden. De planning word bijgehouden in Azure Devops met als werkwijze SCRUM. </w:t>
-      </w:r>
-    </w:p>
-    <w:p/>
-    <w:p>
-      <w:pPr>
-        <w:rPr>
-          <w:lang w:val="nl-NL"/>
-        </w:rPr>
-      </w:pPr>
-      <w:r>
+        <w:rPr>
+          <w:lang w:val="nl-NL"/>
+        </w:rPr>
+        <w:t xml:space="preserve">. Met als programmeertaal C#. Voor het beheer van de Code gaat GitHub gebruikt worden. De planning word bijgehouden in </w:t>
+      </w:r>
+      <w:proofErr w:type="spellStart"/>
+      <w:r>
+        <w:rPr>
+          <w:lang w:val="nl-NL"/>
+        </w:rPr>
+        <w:t>Azure</w:t>
+      </w:r>
+      <w:proofErr w:type="spellEnd"/>
+      <w:r>
+        <w:rPr>
+          <w:lang w:val="nl-NL"/>
+        </w:rPr>
+        <w:t xml:space="preserve"> </w:t>
+      </w:r>
+      <w:proofErr w:type="spellStart"/>
+      <w:r>
+        <w:rPr>
+          <w:lang w:val="nl-NL"/>
+        </w:rPr>
+        <w:t>Devops</w:t>
+      </w:r>
+      <w:proofErr w:type="spellEnd"/>
+      <w:r>
+        <w:rPr>
+          <w:lang w:val="nl-NL"/>
+        </w:rPr>
+        <w:t xml:space="preserve"> met als werkwijze SCRUM. </w:t>
+      </w:r>
+    </w:p>
+    <w:p>
+      <w:pPr>
+        <w:rPr>
+          <w:lang w:val="nl-NL"/>
+        </w:rPr>
+      </w:pPr>
+    </w:p>
+    <w:p>
+      <w:pPr>
+        <w:rPr>
+          <w:lang w:val="nl-NL"/>
+        </w:rPr>
+      </w:pPr>
+      <w:r>
+        <w:rPr>
+          <w:lang w:val="nl-NL"/>
+        </w:rPr>
         <w:t>Voor het opslaan van gegevens gaat Microsoft SQL Server 20</w:t>
       </w:r>
       <w:r>
+        <w:rPr>
+          <w:lang w:val="nl-NL"/>
+        </w:rPr>
         <w:t>21</w:t>
       </w:r>
       <w:r>
-        <w:t xml:space="preserve"> gebruikt worden. De database gaat draaien op Microsoft Azure. </w:t>
+        <w:rPr>
+          <w:lang w:val="nl-NL"/>
+        </w:rPr>
+        <w:t xml:space="preserve"> gebruikt worden. De database gaat draaien op Microsoft </w:t>
+      </w:r>
+      <w:proofErr w:type="spellStart"/>
+      <w:r>
+        <w:rPr>
+          <w:lang w:val="nl-NL"/>
+        </w:rPr>
+        <w:t>Azure</w:t>
+      </w:r>
+      <w:proofErr w:type="spellEnd"/>
+      <w:r>
+        <w:rPr>
+          <w:lang w:val="nl-NL"/>
+        </w:rPr>
+        <w:t xml:space="preserve">. </w:t>
       </w:r>
       <w:r>
         <w:rPr>
@@ -2043,7 +2176,15 @@
       </w:r>
     </w:p>
     <w:p>
-      <w:r>
+      <w:pPr>
+        <w:rPr>
+          <w:lang w:val="nl-NL"/>
+        </w:rPr>
+      </w:pPr>
+      <w:r>
+        <w:rPr>
+          <w:lang w:val="nl-NL"/>
+        </w:rPr>
         <w:t xml:space="preserve">De planning over de reeks van het project gaat als volgt: </w:t>
       </w:r>
     </w:p>
@@ -2161,7 +2302,19 @@
         <w:rPr>
           <w:lang w:val="nl-NL"/>
         </w:rPr>
-        <w:t>Diagram afspraak toevoegen</w:t>
+        <w:t>Activiteitend</w:t>
+      </w:r>
+      <w:r>
+        <w:rPr>
+          <w:lang w:val="nl-NL"/>
+        </w:rPr>
+        <w:t>iagram</w:t>
+      </w:r>
+      <w:r>
+        <w:rPr>
+          <w:lang w:val="nl-NL"/>
+        </w:rPr>
+        <w:t xml:space="preserve"> afspraak toevoegen</w:t>
       </w:r>
       <w:bookmarkEnd w:id="1"/>
     </w:p>
@@ -2241,26 +2394,64 @@
     <w:p>
       <w:pPr>
         <w:pStyle w:val="Kop2"/>
+        <w:rPr>
+          <w:lang w:val="nl-NL"/>
+        </w:rPr>
       </w:pPr>
       <w:bookmarkStart w:id="2" w:name="_Toc88835240"/>
       <w:r>
+        <w:rPr>
+          <w:lang w:val="nl-NL"/>
+        </w:rPr>
         <w:lastRenderedPageBreak/>
-        <w:t xml:space="preserve">Diagram </w:t>
-      </w:r>
-      <w:r>
+        <w:t>Activiteitend</w:t>
+      </w:r>
+      <w:r>
+        <w:rPr>
+          <w:lang w:val="nl-NL"/>
+        </w:rPr>
+        <w:t>iagram</w:t>
+      </w:r>
+      <w:r>
+        <w:rPr>
+          <w:lang w:val="nl-NL"/>
+        </w:rPr>
+        <w:t xml:space="preserve"> </w:t>
+      </w:r>
+      <w:r>
+        <w:rPr>
+          <w:lang w:val="nl-NL"/>
+        </w:rPr>
         <w:t>klant</w:t>
       </w:r>
       <w:r>
+        <w:rPr>
+          <w:lang w:val="nl-NL"/>
+        </w:rPr>
         <w:t xml:space="preserve"> toevoegen</w:t>
       </w:r>
       <w:bookmarkEnd w:id="2"/>
     </w:p>
     <w:p>
-      <w:r>
+      <w:pPr>
+        <w:rPr>
+          <w:lang w:val="nl-NL"/>
+        </w:rPr>
+      </w:pPr>
+      <w:r>
+        <w:rPr>
+          <w:lang w:val="nl-NL"/>
+        </w:rPr>
         <w:t xml:space="preserve">Het toevoegen van een klant gaat als volgt: </w:t>
       </w:r>
     </w:p>
-    <w:p/>
+    <w:p>
+      <w:pPr>
+        <w:rPr>
+          <w:lang w:val="nl-NL"/>
+        </w:rPr>
+      </w:pPr>
+    </w:p>
     <w:p>
       <w:r>
         <w:rPr>
@@ -2384,12 +2575,21 @@
           <w:lang w:val="nl-NL"/>
         </w:rPr>
         <w:lastRenderedPageBreak/>
-        <w:t>Diagram voertuig toevoegen</w:t>
+        <w:t>Activiteitend</w:t>
+      </w:r>
+      <w:r>
+        <w:rPr>
+          <w:lang w:val="nl-NL"/>
+        </w:rPr>
+        <w:t>iagram voertuig toevoegen</w:t>
       </w:r>
       <w:bookmarkEnd w:id="3"/>
     </w:p>
     <w:p>
       <w:r>
+        <w:rPr>
+          <w:noProof/>
+        </w:rPr>
         <w:drawing>
           <wp:inline distT="0" distB="0" distL="0" distR="0" wp14:anchorId="3A9BD49E" wp14:editId="073889BE">
             <wp:extent cx="3726180" cy="4454207"/>
@@ -2715,37 +2915,49 @@
     <w:p>
       <w:pPr>
         <w:pStyle w:val="Kop2"/>
+        <w:rPr>
+          <w:lang w:val="nl-NL"/>
+        </w:rPr>
       </w:pPr>
       <w:bookmarkStart w:id="5" w:name="_Toc88835243"/>
-      <w:proofErr w:type="spellStart"/>
-      <w:r>
+      <w:r>
+        <w:rPr>
+          <w:lang w:val="nl-NL"/>
+        </w:rPr>
         <w:lastRenderedPageBreak/>
-        <w:t>Normaliseren</w:t>
-      </w:r>
-      <w:proofErr w:type="spellEnd"/>
-      <w:r>
+        <w:t xml:space="preserve">Normaliseren </w:t>
+      </w:r>
+      <w:r>
+        <w:rPr>
+          <w:lang w:val="nl-NL"/>
+        </w:rPr>
+        <w:t>a</w:t>
+      </w:r>
+      <w:r>
+        <w:rPr>
+          <w:lang w:val="nl-NL"/>
+        </w:rPr>
+        <w:t>genda</w:t>
+      </w:r>
+      <w:bookmarkEnd w:id="5"/>
+      <w:r>
+        <w:rPr>
+          <w:lang w:val="nl-NL"/>
+        </w:rPr>
         <w:t xml:space="preserve"> </w:t>
       </w:r>
-      <w:r>
-        <w:t>a</w:t>
-      </w:r>
-      <w:r>
-        <w:t>genda</w:t>
-      </w:r>
-      <w:bookmarkEnd w:id="5"/>
-      <w:r>
-        <w:t xml:space="preserve"> </w:t>
-      </w:r>
     </w:p>
     <w:p>
       <w:pPr>
         <w:rPr>
           <w:rFonts w:asciiTheme="majorHAnsi" w:hAnsiTheme="majorHAnsi" w:cstheme="majorHAnsi"/>
+          <w:lang w:val="nl-NL"/>
         </w:rPr>
       </w:pPr>
       <w:r>
         <w:rPr>
           <w:rFonts w:asciiTheme="majorHAnsi" w:hAnsiTheme="majorHAnsi" w:cstheme="majorHAnsi"/>
+          <w:lang w:val="nl-NL"/>
         </w:rPr>
         <w:t xml:space="preserve">Klanten moeten hun afspraken plannen. </w:t>
       </w:r>
@@ -2908,26 +3120,31 @@
     <w:p>
       <w:pPr>
         <w:pStyle w:val="Kop2"/>
+        <w:rPr>
+          <w:lang w:val="nl-NL"/>
+        </w:rPr>
       </w:pPr>
       <w:bookmarkStart w:id="6" w:name="_Toc88835244"/>
-      <w:proofErr w:type="spellStart"/>
-      <w:r>
+      <w:r>
+        <w:rPr>
+          <w:lang w:val="nl-NL"/>
+        </w:rPr>
         <w:lastRenderedPageBreak/>
-        <w:t>Normaliseren</w:t>
-      </w:r>
-      <w:proofErr w:type="spellEnd"/>
-      <w:r>
-        <w:t xml:space="preserve"> </w:t>
-      </w:r>
-      <w:proofErr w:type="spellStart"/>
-      <w:r>
+        <w:t xml:space="preserve">Normaliseren </w:t>
+      </w:r>
+      <w:r>
+        <w:rPr>
+          <w:lang w:val="nl-NL"/>
+        </w:rPr>
         <w:t>r</w:t>
       </w:r>
       <w:r>
+        <w:rPr>
+          <w:lang w:val="nl-NL"/>
+        </w:rPr>
         <w:t>egistreren</w:t>
       </w:r>
       <w:bookmarkEnd w:id="6"/>
-      <w:proofErr w:type="spellEnd"/>
     </w:p>
     <w:p>
       <w:pPr>
@@ -3088,54 +3305,37 @@
     <w:p>
       <w:pPr>
         <w:pStyle w:val="Kop2"/>
+        <w:rPr>
+          <w:lang w:val="nl-NL"/>
+        </w:rPr>
       </w:pPr>
       <w:bookmarkStart w:id="7" w:name="_Toc88835245"/>
-      <w:proofErr w:type="spellStart"/>
-      <w:r>
+      <w:r>
+        <w:rPr>
+          <w:lang w:val="nl-NL"/>
+        </w:rPr>
         <w:lastRenderedPageBreak/>
-        <w:t>Normaliseren</w:t>
-      </w:r>
-      <w:proofErr w:type="spellEnd"/>
-      <w:r>
-        <w:t xml:space="preserve"> </w:t>
-      </w:r>
-      <w:proofErr w:type="spellStart"/>
-      <w:r>
-        <w:t>voertuiggegevens</w:t>
+        <w:t>Normaliseren voertuiggegevens</w:t>
       </w:r>
       <w:bookmarkEnd w:id="7"/>
-      <w:proofErr w:type="spellEnd"/>
-    </w:p>
-    <w:p>
+    </w:p>
+    <w:p>
+      <w:pPr>
+        <w:rPr>
+          <w:lang w:val="nl-NL"/>
+        </w:rPr>
+      </w:pPr>
       <w:r>
         <w:rPr>
           <w:lang w:val="nl-NL"/>
         </w:rPr>
         <w:t xml:space="preserve">Alleen beheerder kunnen de voertuiggegevens van klanten registreren. </w:t>
       </w:r>
-      <w:proofErr w:type="spellStart"/>
-      <w:r>
-        <w:t>Dit</w:t>
-      </w:r>
-      <w:proofErr w:type="spellEnd"/>
-      <w:r>
-        <w:t xml:space="preserve"> </w:t>
-      </w:r>
-      <w:proofErr w:type="spellStart"/>
-      <w:r>
-        <w:t>komt</w:t>
-      </w:r>
-      <w:proofErr w:type="spellEnd"/>
-      <w:r>
-        <w:t xml:space="preserve"> </w:t>
-      </w:r>
-      <w:proofErr w:type="spellStart"/>
-      <w:r>
-        <w:t>na</w:t>
-      </w:r>
-      <w:proofErr w:type="spellEnd"/>
-      <w:r>
-        <w:t xml:space="preserve"> het registreren van de klantengegevens. </w:t>
+      <w:r>
+        <w:rPr>
+          <w:lang w:val="nl-NL"/>
+        </w:rPr>
+        <w:t xml:space="preserve">Dit komt na het registreren van de klantengegevens. </w:t>
       </w:r>
     </w:p>
     <w:p>
@@ -3279,36 +3479,37 @@
     <w:p>
       <w:pPr>
         <w:pStyle w:val="Kop2"/>
+        <w:rPr>
+          <w:lang w:val="nl-NL"/>
+        </w:rPr>
       </w:pPr>
       <w:bookmarkStart w:id="8" w:name="_Toc88835246"/>
-      <w:proofErr w:type="spellStart"/>
-      <w:r>
+      <w:r>
+        <w:rPr>
+          <w:lang w:val="nl-NL"/>
+        </w:rPr>
         <w:lastRenderedPageBreak/>
-        <w:t>Normaliseren</w:t>
-      </w:r>
-      <w:proofErr w:type="spellEnd"/>
-      <w:r>
-        <w:t xml:space="preserve"> </w:t>
-      </w:r>
-      <w:proofErr w:type="spellStart"/>
-      <w:r>
-        <w:t>factuur</w:t>
-      </w:r>
-      <w:proofErr w:type="spellEnd"/>
-      <w:r>
-        <w:t>:</w:t>
+        <w:t>Normaliseren factuur:</w:t>
       </w:r>
       <w:bookmarkEnd w:id="8"/>
       <w:r>
+        <w:rPr>
+          <w:lang w:val="nl-NL"/>
+        </w:rPr>
         <w:t xml:space="preserve">  </w:t>
       </w:r>
     </w:p>
     <w:p>
-      <w:r>
-        <w:t xml:space="preserve">Een factuur </w:t>
-      </w:r>
-      <w:r>
-        <w:t xml:space="preserve">word gegenereerd door een beheerder als alle benodigde gegevens zijn ingevuld. </w:t>
+      <w:pPr>
+        <w:rPr>
+          <w:lang w:val="nl-NL"/>
+        </w:rPr>
+      </w:pPr>
+      <w:r>
+        <w:rPr>
+          <w:lang w:val="nl-NL"/>
+        </w:rPr>
+        <w:t xml:space="preserve">Een factuur word gegenereerd door een beheerder als alle benodigde gegevens zijn ingevuld. </w:t>
       </w:r>
     </w:p>
     <w:p>
@@ -4690,7 +4891,13 @@
         </w:rPr>
       </w:pPr>
     </w:p>
-    <w:p/>
+    <w:p>
+      <w:pPr>
+        <w:rPr>
+          <w:lang w:val="nl-NL"/>
+        </w:rPr>
+      </w:pPr>
+    </w:p>
     <w:sectPr>
       <w:headerReference w:type="default" r:id="rId30"/>
       <w:footerReference w:type="default" r:id="rId31"/>

</xml_diff>